<commit_message>
Add french to english version of the docx
</commit_message>
<xml_diff>
--- a/static/covid-19/docx/attestation-deplacement-en.docx
+++ b/static/covid-19/docx/attestation-deplacement-en.docx
@@ -5,25 +5,35 @@
     <w:p>
       <w:pPr>
         <w:pStyle w:val="Heading1"/>
-        <w:rPr>
-          <w:lang w:val="en-US"/>
-        </w:rPr>
       </w:pPr>
       <w:r>
-        <w:rPr>
-          <w:lang w:val="en-US"/>
-        </w:rPr>
-        <w:t>STATEMENT FOR CRITICAL TRAVEL</w:t>
+        <w:t>ATTESTATION DE DÉPLACEMENT DÉROGATOIRE</w:t>
+      </w:r>
+      <w:r>
+        <w:t xml:space="preserve"> / </w:t>
+      </w:r>
+      <w:r>
+        <w:t xml:space="preserve">EXEMPTION </w:t>
+      </w:r>
+      <w:r>
+        <w:t>FOR CRITICAL TRAVEL</w:t>
+      </w:r>
+    </w:p>
+    <w:p>
+      <w:r>
+        <w:t>En application de l’article 1er du décret du 16 mars 2020 portant réglementation des déplacements dans le cadre de la lutte contre la propagation du virus Covid-19.</w:t>
       </w:r>
     </w:p>
     <w:p>
       <w:pPr>
         <w:rPr>
+          <w:color w:val="4472C4" w:themeColor="accent1"/>
           <w:lang w:val="en-US"/>
         </w:rPr>
       </w:pPr>
       <w:r>
         <w:rPr>
+          <w:color w:val="4472C4" w:themeColor="accent1"/>
           <w:lang w:val="en-US"/>
         </w:rPr>
         <w:t>Pursuant to article 1 of the decree of March 16th</w:t>
@@ -31,6 +41,7 @@
       <w:proofErr w:type="gramStart"/>
       <w:r>
         <w:rPr>
+          <w:color w:val="4472C4" w:themeColor="accent1"/>
           <w:lang w:val="en-US"/>
         </w:rPr>
         <w:t xml:space="preserve"> 2020</w:t>
@@ -38,6 +49,7 @@
       <w:proofErr w:type="gramEnd"/>
       <w:r>
         <w:rPr>
+          <w:color w:val="4472C4" w:themeColor="accent1"/>
           <w:lang w:val="en-US"/>
         </w:rPr>
         <w:t xml:space="preserve"> regulating travels in the fight against the spread of the Covid-19 virus.</w:t>
@@ -51,13 +63,25 @@
       </w:pPr>
     </w:p>
     <w:p>
+      <w:r>
+        <w:t>Si vous n’avez pas d’imprimante, vous pouvez recopier ce document sur une feuille de papier.</w:t>
+      </w:r>
+    </w:p>
+    <w:p>
+      <w:r>
+        <w:t>Si vous ne pouvez pas imprimer ce formulaire ou le recopier, vous pouvez aussi le présenter sur votre téléphone.</w:t>
+      </w:r>
+    </w:p>
+    <w:p>
       <w:pPr>
         <w:rPr>
+          <w:color w:val="4472C4" w:themeColor="accent1"/>
           <w:lang w:val="en-US"/>
         </w:rPr>
       </w:pPr>
       <w:r>
         <w:rPr>
+          <w:color w:val="4472C4" w:themeColor="accent1"/>
           <w:lang w:val="en-US"/>
         </w:rPr>
         <w:t>If you don’t have any printer, you can copy this document on a plain piece of paper.</w:t>
@@ -66,11 +90,13 @@
     <w:p>
       <w:pPr>
         <w:rPr>
+          <w:color w:val="4472C4" w:themeColor="accent1"/>
           <w:lang w:val="en-US"/>
         </w:rPr>
       </w:pPr>
       <w:r>
         <w:rPr>
+          <w:color w:val="4472C4" w:themeColor="accent1"/>
           <w:lang w:val="en-US"/>
         </w:rPr>
         <w:t>If you can’t print or copy this document, you can also fill it directly and show it to the officials via your cellphone.</w:t>
@@ -93,23 +119,94 @@
     <w:p>
       <w:pPr>
         <w:pStyle w:val="Heading2"/>
-        <w:rPr>
-          <w:lang w:val="en-US"/>
-        </w:rPr>
       </w:pPr>
       <w:r>
-        <w:rPr>
-          <w:lang w:val="en-US"/>
-        </w:rPr>
-        <w:t>Personal information</w:t>
-      </w:r>
-    </w:p>
+        <w:t xml:space="preserve">Informations personnelles / </w:t>
+      </w:r>
+      <w:proofErr w:type="spellStart"/>
+      <w:r>
+        <w:t>Personal</w:t>
+      </w:r>
+      <w:proofErr w:type="spellEnd"/>
+      <w:r>
+        <w:t xml:space="preserve"> information</w:t>
+      </w:r>
+    </w:p>
+    <w:p/>
+    <w:p>
+      <w:r>
+        <w:t xml:space="preserve">Nom / </w:t>
+      </w:r>
+      <w:r>
+        <w:rPr>
+          <w:color w:val="4472C4" w:themeColor="accent1"/>
+        </w:rPr>
+        <w:t>l</w:t>
+      </w:r>
+      <w:r>
+        <w:rPr>
+          <w:color w:val="4472C4" w:themeColor="accent1"/>
+        </w:rPr>
+        <w:t xml:space="preserve">ast </w:t>
+      </w:r>
+      <w:proofErr w:type="spellStart"/>
+      <w:proofErr w:type="gramStart"/>
+      <w:r>
+        <w:rPr>
+          <w:color w:val="4472C4" w:themeColor="accent1"/>
+        </w:rPr>
+        <w:t>name</w:t>
+      </w:r>
+      <w:proofErr w:type="spellEnd"/>
+      <w:r>
+        <w:t>:</w:t>
+      </w:r>
+      <w:proofErr w:type="gramEnd"/>
+      <w:r>
+        <w:t xml:space="preserve"> </w:t>
+      </w:r>
+    </w:p>
+    <w:p/>
     <w:p>
       <w:pPr>
         <w:rPr>
           <w:lang w:val="en-US"/>
         </w:rPr>
       </w:pPr>
+      <w:proofErr w:type="spellStart"/>
+      <w:r>
+        <w:rPr>
+          <w:lang w:val="en-US"/>
+        </w:rPr>
+        <w:t>Prénom</w:t>
+      </w:r>
+      <w:proofErr w:type="spellEnd"/>
+      <w:r>
+        <w:rPr>
+          <w:lang w:val="en-US"/>
+        </w:rPr>
+        <w:t xml:space="preserve"> / </w:t>
+      </w:r>
+      <w:r>
+        <w:rPr>
+          <w:color w:val="4472C4" w:themeColor="accent1"/>
+          <w:lang w:val="en-US"/>
+        </w:rPr>
+        <w:t>f</w:t>
+      </w:r>
+      <w:r>
+        <w:rPr>
+          <w:color w:val="4472C4" w:themeColor="accent1"/>
+          <w:lang w:val="en-US"/>
+        </w:rPr>
+        <w:t>irst name</w:t>
+      </w:r>
+      <w:r>
+        <w:rPr>
+          <w:lang w:val="en-US"/>
+        </w:rPr>
+        <w:t>:</w:t>
+      </w:r>
     </w:p>
     <w:p>
       <w:pPr>
@@ -117,93 +214,70 @@
           <w:lang w:val="en-US"/>
         </w:rPr>
       </w:pPr>
-      <w:r>
-        <w:rPr>
-          <w:lang w:val="en-US"/>
-        </w:rPr>
-        <w:t>Last name:</w:t>
-      </w:r>
-      <w:r>
-        <w:rPr>
-          <w:lang w:val="en-US"/>
-        </w:rPr>
-        <w:t xml:space="preserve"> </w:t>
-      </w:r>
-    </w:p>
-    <w:p>
-      <w:pPr>
-        <w:rPr>
-          <w:lang w:val="en-US"/>
-        </w:rPr>
-      </w:pPr>
-    </w:p>
-    <w:p>
-      <w:pPr>
-        <w:rPr>
-          <w:lang w:val="en-US"/>
-        </w:rPr>
-      </w:pPr>
-      <w:r>
-        <w:rPr>
-          <w:lang w:val="en-US"/>
-        </w:rPr>
-        <w:t>First name:</w:t>
-      </w:r>
-    </w:p>
-    <w:p>
-      <w:pPr>
-        <w:rPr>
-          <w:lang w:val="en-US"/>
-        </w:rPr>
-      </w:pPr>
-    </w:p>
-    <w:p>
-      <w:pPr>
-        <w:rPr>
-          <w:lang w:val="en-US"/>
-        </w:rPr>
-      </w:pPr>
-      <w:r>
-        <w:rPr>
-          <w:lang w:val="en-US"/>
-        </w:rPr>
-        <w:t>Date of birth:</w:t>
-      </w:r>
-    </w:p>
-    <w:p>
-      <w:pPr>
-        <w:rPr>
-          <w:lang w:val="en-US"/>
-        </w:rPr>
-      </w:pPr>
-    </w:p>
-    <w:p>
-      <w:pPr>
-        <w:rPr>
-          <w:lang w:val="en-US"/>
-        </w:rPr>
-      </w:pPr>
-      <w:r>
-        <w:rPr>
-          <w:lang w:val="en-US"/>
-        </w:rPr>
-        <w:t>Home address:</w:t>
-      </w:r>
-    </w:p>
-    <w:p>
-      <w:pPr>
-        <w:rPr>
-          <w:lang w:val="en-US"/>
-        </w:rPr>
-      </w:pPr>
-    </w:p>
-    <w:p>
-      <w:pPr>
-        <w:rPr>
-          <w:lang w:val="en-US"/>
-        </w:rPr>
-      </w:pPr>
-    </w:p>
+    </w:p>
+    <w:p>
+      <w:r>
+        <w:t xml:space="preserve">Date de naissance / </w:t>
+      </w:r>
+      <w:r>
+        <w:rPr>
+          <w:color w:val="4472C4" w:themeColor="accent1"/>
+        </w:rPr>
+        <w:t>d</w:t>
+      </w:r>
+      <w:r>
+        <w:rPr>
+          <w:color w:val="4472C4" w:themeColor="accent1"/>
+        </w:rPr>
+        <w:t xml:space="preserve">ate of </w:t>
+      </w:r>
+      <w:proofErr w:type="spellStart"/>
+      <w:proofErr w:type="gramStart"/>
+      <w:r>
+        <w:rPr>
+          <w:color w:val="4472C4" w:themeColor="accent1"/>
+        </w:rPr>
+        <w:t>birth</w:t>
+      </w:r>
+      <w:proofErr w:type="spellEnd"/>
+      <w:r>
+        <w:t>:</w:t>
+      </w:r>
+      <w:proofErr w:type="gramEnd"/>
+    </w:p>
+    <w:p/>
+    <w:p>
+      <w:r>
+        <w:t xml:space="preserve">Adresse de domicile / </w:t>
+      </w:r>
+      <w:r>
+        <w:rPr>
+          <w:color w:val="4472C4" w:themeColor="accent1"/>
+        </w:rPr>
+        <w:t>h</w:t>
+      </w:r>
+      <w:r>
+        <w:rPr>
+          <w:color w:val="4472C4" w:themeColor="accent1"/>
+        </w:rPr>
+        <w:t xml:space="preserve">ome </w:t>
+      </w:r>
+      <w:proofErr w:type="spellStart"/>
+      <w:proofErr w:type="gramStart"/>
+      <w:r>
+        <w:rPr>
+          <w:color w:val="4472C4" w:themeColor="accent1"/>
+        </w:rPr>
+        <w:t>address</w:t>
+      </w:r>
+      <w:proofErr w:type="spellEnd"/>
+      <w:r>
+        <w:t>:</w:t>
+      </w:r>
+      <w:proofErr w:type="gramEnd"/>
+    </w:p>
+    <w:p/>
+    <w:p/>
     <w:p>
       <w:pPr>
         <w:pStyle w:val="Heading2"/>
@@ -215,6 +289,12 @@
         <w:rPr>
           <w:lang w:val="en-US"/>
         </w:rPr>
+        <w:t xml:space="preserve">Attestation / </w:t>
+      </w:r>
+      <w:r>
+        <w:rPr>
+          <w:lang w:val="en-US"/>
+        </w:rPr>
         <w:t>Statement</w:t>
       </w:r>
     </w:p>
@@ -226,13 +306,20 @@
       </w:pPr>
     </w:p>
     <w:p>
+      <w:r>
+        <w:t>Je certifie que mon déplacement est lié à un des motifs suivants :</w:t>
+      </w:r>
+    </w:p>
+    <w:p>
       <w:pPr>
         <w:rPr>
+          <w:color w:val="4472C4" w:themeColor="accent1"/>
           <w:lang w:val="en-US"/>
         </w:rPr>
       </w:pPr>
       <w:r>
         <w:rPr>
+          <w:color w:val="4472C4" w:themeColor="accent1"/>
           <w:lang w:val="en-US"/>
         </w:rPr>
         <w:t>I certify that my travel matches one of the following reasons:</w:t>
@@ -241,11 +328,23 @@
     <w:p>
       <w:pPr>
         <w:rPr>
-          <w:lang w:val="en-US"/>
+          <w:color w:val="4472C4" w:themeColor="accent1"/>
         </w:rPr>
       </w:pPr>
       <w:r>
-        <w:rPr>
+        <w:t>Vous pouvez cocher ou mettre un X devant l’option qui correspond à votre situation.</w:t>
+      </w:r>
+    </w:p>
+    <w:p>
+      <w:pPr>
+        <w:rPr>
+          <w:color w:val="4472C4" w:themeColor="accent1"/>
+          <w:lang w:val="en-US"/>
+        </w:rPr>
+      </w:pPr>
+      <w:r>
+        <w:rPr>
+          <w:color w:val="4472C4" w:themeColor="accent1"/>
           <w:lang w:val="en-US"/>
         </w:rPr>
         <w:t>You can check or put a X before the option that matches your situation.</w:t>
@@ -259,202 +358,836 @@
       </w:pPr>
     </w:p>
     <w:p>
+      <w:proofErr w:type="gramStart"/>
+      <w:r>
+        <w:t>[ ]</w:t>
+      </w:r>
+      <w:proofErr w:type="gramEnd"/>
+      <w:r>
+        <w:t xml:space="preserve"> </w:t>
+      </w:r>
+      <w:r>
+        <w:t>déplacement entre mon domicile et mon travail, lorsque le télétravail n’est pas une option (il faut aussi présenter le justificatif de déplacement professionnel) ou des déplacements professionnels qui ne peuvent pas être annulés</w:t>
+      </w:r>
+      <w:r>
+        <w:t xml:space="preserve"> /</w:t>
+      </w:r>
+      <w:r>
+        <w:t xml:space="preserve"> </w:t>
+      </w:r>
+      <w:proofErr w:type="spellStart"/>
+      <w:r>
+        <w:rPr>
+          <w:color w:val="4472C4" w:themeColor="accent1"/>
+        </w:rPr>
+        <w:t>travel</w:t>
+      </w:r>
+      <w:proofErr w:type="spellEnd"/>
+      <w:r>
+        <w:rPr>
+          <w:color w:val="4472C4" w:themeColor="accent1"/>
+        </w:rPr>
+        <w:t xml:space="preserve"> </w:t>
+      </w:r>
+      <w:proofErr w:type="spellStart"/>
+      <w:r>
+        <w:rPr>
+          <w:color w:val="4472C4" w:themeColor="accent1"/>
+        </w:rPr>
+        <w:t>between</w:t>
+      </w:r>
+      <w:proofErr w:type="spellEnd"/>
+      <w:r>
+        <w:rPr>
+          <w:color w:val="4472C4" w:themeColor="accent1"/>
+        </w:rPr>
+        <w:t xml:space="preserve"> </w:t>
+      </w:r>
+      <w:proofErr w:type="spellStart"/>
+      <w:r>
+        <w:rPr>
+          <w:color w:val="4472C4" w:themeColor="accent1"/>
+        </w:rPr>
+        <w:t>my</w:t>
+      </w:r>
+      <w:proofErr w:type="spellEnd"/>
+      <w:r>
+        <w:rPr>
+          <w:color w:val="4472C4" w:themeColor="accent1"/>
+        </w:rPr>
+        <w:t xml:space="preserve"> home and </w:t>
+      </w:r>
+      <w:proofErr w:type="spellStart"/>
+      <w:r>
+        <w:rPr>
+          <w:color w:val="4472C4" w:themeColor="accent1"/>
+        </w:rPr>
+        <w:t>my</w:t>
+      </w:r>
+      <w:proofErr w:type="spellEnd"/>
+      <w:r>
+        <w:rPr>
+          <w:color w:val="4472C4" w:themeColor="accent1"/>
+        </w:rPr>
+        <w:t xml:space="preserve"> </w:t>
+      </w:r>
+      <w:proofErr w:type="spellStart"/>
+      <w:r>
+        <w:rPr>
+          <w:color w:val="4472C4" w:themeColor="accent1"/>
+        </w:rPr>
+        <w:t>work</w:t>
+      </w:r>
+      <w:proofErr w:type="spellEnd"/>
+      <w:r>
+        <w:rPr>
+          <w:color w:val="4472C4" w:themeColor="accent1"/>
+        </w:rPr>
+        <w:t xml:space="preserve">, </w:t>
+      </w:r>
+      <w:proofErr w:type="spellStart"/>
+      <w:r>
+        <w:rPr>
+          <w:color w:val="4472C4" w:themeColor="accent1"/>
+        </w:rPr>
+        <w:t>when</w:t>
+      </w:r>
+      <w:proofErr w:type="spellEnd"/>
+      <w:r>
+        <w:rPr>
+          <w:color w:val="4472C4" w:themeColor="accent1"/>
+        </w:rPr>
+        <w:t xml:space="preserve"> </w:t>
+      </w:r>
+      <w:proofErr w:type="spellStart"/>
+      <w:r>
+        <w:rPr>
+          <w:color w:val="4472C4" w:themeColor="accent1"/>
+        </w:rPr>
+        <w:t>remote</w:t>
+      </w:r>
+      <w:proofErr w:type="spellEnd"/>
+      <w:r>
+        <w:rPr>
+          <w:color w:val="4472C4" w:themeColor="accent1"/>
+        </w:rPr>
+        <w:t xml:space="preserve"> </w:t>
+      </w:r>
+      <w:proofErr w:type="spellStart"/>
+      <w:r>
+        <w:rPr>
+          <w:color w:val="4472C4" w:themeColor="accent1"/>
+        </w:rPr>
+        <w:t>work</w:t>
+      </w:r>
+      <w:proofErr w:type="spellEnd"/>
+      <w:r>
+        <w:rPr>
+          <w:color w:val="4472C4" w:themeColor="accent1"/>
+        </w:rPr>
+        <w:t xml:space="preserve"> </w:t>
+      </w:r>
+      <w:proofErr w:type="spellStart"/>
+      <w:r>
+        <w:rPr>
+          <w:color w:val="4472C4" w:themeColor="accent1"/>
+        </w:rPr>
+        <w:t>isn’t</w:t>
+      </w:r>
+      <w:proofErr w:type="spellEnd"/>
+      <w:r>
+        <w:rPr>
+          <w:color w:val="4472C4" w:themeColor="accent1"/>
+        </w:rPr>
+        <w:t xml:space="preserve"> an option (</w:t>
+      </w:r>
+      <w:proofErr w:type="spellStart"/>
+      <w:r>
+        <w:rPr>
+          <w:color w:val="4472C4" w:themeColor="accent1"/>
+        </w:rPr>
+        <w:t>you’ll</w:t>
+      </w:r>
+      <w:proofErr w:type="spellEnd"/>
+      <w:r>
+        <w:rPr>
+          <w:color w:val="4472C4" w:themeColor="accent1"/>
+        </w:rPr>
+        <w:t xml:space="preserve"> </w:t>
+      </w:r>
+      <w:proofErr w:type="spellStart"/>
+      <w:r>
+        <w:rPr>
+          <w:color w:val="4472C4" w:themeColor="accent1"/>
+        </w:rPr>
+        <w:t>also</w:t>
+      </w:r>
+      <w:proofErr w:type="spellEnd"/>
+      <w:r>
+        <w:rPr>
+          <w:color w:val="4472C4" w:themeColor="accent1"/>
+        </w:rPr>
+        <w:t xml:space="preserve"> have to </w:t>
+      </w:r>
+      <w:proofErr w:type="spellStart"/>
+      <w:r>
+        <w:rPr>
+          <w:color w:val="4472C4" w:themeColor="accent1"/>
+        </w:rPr>
+        <w:t>fill</w:t>
+      </w:r>
+      <w:proofErr w:type="spellEnd"/>
+      <w:r>
+        <w:rPr>
+          <w:color w:val="4472C4" w:themeColor="accent1"/>
+        </w:rPr>
+        <w:t xml:space="preserve"> the </w:t>
+      </w:r>
+      <w:proofErr w:type="spellStart"/>
+      <w:r>
+        <w:rPr>
+          <w:color w:val="4472C4" w:themeColor="accent1"/>
+        </w:rPr>
+        <w:t>work</w:t>
+      </w:r>
+      <w:proofErr w:type="spellEnd"/>
+      <w:r>
+        <w:rPr>
+          <w:color w:val="4472C4" w:themeColor="accent1"/>
+        </w:rPr>
+        <w:t xml:space="preserve"> </w:t>
+      </w:r>
+      <w:proofErr w:type="spellStart"/>
+      <w:r>
+        <w:rPr>
+          <w:color w:val="4472C4" w:themeColor="accent1"/>
+        </w:rPr>
+        <w:t>travel</w:t>
+      </w:r>
+      <w:proofErr w:type="spellEnd"/>
+      <w:r>
+        <w:rPr>
+          <w:color w:val="4472C4" w:themeColor="accent1"/>
+        </w:rPr>
+        <w:t xml:space="preserve"> document) or </w:t>
+      </w:r>
+      <w:proofErr w:type="spellStart"/>
+      <w:r>
+        <w:rPr>
+          <w:color w:val="4472C4" w:themeColor="accent1"/>
+        </w:rPr>
+        <w:t>work</w:t>
+      </w:r>
+      <w:proofErr w:type="spellEnd"/>
+      <w:r>
+        <w:rPr>
+          <w:color w:val="4472C4" w:themeColor="accent1"/>
+        </w:rPr>
+        <w:t xml:space="preserve"> </w:t>
+      </w:r>
+      <w:proofErr w:type="spellStart"/>
+      <w:r>
+        <w:rPr>
+          <w:color w:val="4472C4" w:themeColor="accent1"/>
+        </w:rPr>
+        <w:t>travels</w:t>
+      </w:r>
+      <w:proofErr w:type="spellEnd"/>
+      <w:r>
+        <w:rPr>
+          <w:color w:val="4472C4" w:themeColor="accent1"/>
+        </w:rPr>
+        <w:t xml:space="preserve"> </w:t>
+      </w:r>
+      <w:proofErr w:type="spellStart"/>
+      <w:r>
+        <w:rPr>
+          <w:color w:val="4472C4" w:themeColor="accent1"/>
+        </w:rPr>
+        <w:t>can’t</w:t>
+      </w:r>
+      <w:proofErr w:type="spellEnd"/>
+      <w:r>
+        <w:rPr>
+          <w:color w:val="4472C4" w:themeColor="accent1"/>
+        </w:rPr>
+        <w:t xml:space="preserve"> </w:t>
+      </w:r>
+      <w:proofErr w:type="spellStart"/>
+      <w:r>
+        <w:rPr>
+          <w:color w:val="4472C4" w:themeColor="accent1"/>
+        </w:rPr>
+        <w:t>be</w:t>
+      </w:r>
+      <w:proofErr w:type="spellEnd"/>
+      <w:r>
+        <w:rPr>
+          <w:color w:val="4472C4" w:themeColor="accent1"/>
+        </w:rPr>
+        <w:t xml:space="preserve"> </w:t>
+      </w:r>
+      <w:proofErr w:type="spellStart"/>
+      <w:r>
+        <w:rPr>
+          <w:color w:val="4472C4" w:themeColor="accent1"/>
+        </w:rPr>
+        <w:t>canceled</w:t>
+      </w:r>
+      <w:proofErr w:type="spellEnd"/>
+      <w:r>
+        <w:t xml:space="preserve"> ;</w:t>
+      </w:r>
+    </w:p>
+    <w:p/>
+    <w:p>
+      <w:proofErr w:type="gramStart"/>
+      <w:r>
+        <w:t>[ ]</w:t>
+      </w:r>
+      <w:proofErr w:type="gramEnd"/>
+      <w:r>
+        <w:t xml:space="preserve"> </w:t>
+      </w:r>
+      <w:r>
+        <w:t>déplacement pour effectuer des achats de première nécessité dans d</w:t>
+      </w:r>
+      <w:proofErr w:type="spellStart"/>
+      <w:r>
+        <w:t>es établissements</w:t>
+      </w:r>
+      <w:proofErr w:type="spellEnd"/>
+      <w:r>
+        <w:t xml:space="preserve"> autorisés</w:t>
+      </w:r>
+      <w:r>
+        <w:t xml:space="preserve"> </w:t>
+      </w:r>
+      <w:proofErr w:type="spellStart"/>
+      <w:r>
+        <w:t xml:space="preserve"> / </w:t>
+      </w:r>
+      <w:r>
+        <w:rPr>
+          <w:color w:val="4472C4" w:themeColor="accent1"/>
+        </w:rPr>
+        <w:t>travel</w:t>
+      </w:r>
+      <w:proofErr w:type="spellEnd"/>
+      <w:r>
+        <w:rPr>
+          <w:color w:val="4472C4" w:themeColor="accent1"/>
+        </w:rPr>
+        <w:t xml:space="preserve"> to </w:t>
+      </w:r>
+      <w:proofErr w:type="spellStart"/>
+      <w:r>
+        <w:rPr>
+          <w:color w:val="4472C4" w:themeColor="accent1"/>
+        </w:rPr>
+        <w:t>purchase</w:t>
+      </w:r>
+      <w:proofErr w:type="spellEnd"/>
+      <w:r>
+        <w:rPr>
+          <w:color w:val="4472C4" w:themeColor="accent1"/>
+        </w:rPr>
+        <w:t xml:space="preserve"> essential </w:t>
+      </w:r>
+      <w:proofErr w:type="spellStart"/>
+      <w:r>
+        <w:rPr>
+          <w:color w:val="4472C4" w:themeColor="accent1"/>
+        </w:rPr>
+        <w:t>goods</w:t>
+      </w:r>
+      <w:proofErr w:type="spellEnd"/>
+      <w:r>
+        <w:rPr>
+          <w:color w:val="4472C4" w:themeColor="accent1"/>
+        </w:rPr>
+        <w:t xml:space="preserve"> </w:t>
+      </w:r>
+      <w:proofErr w:type="spellStart"/>
+      <w:r>
+        <w:rPr>
+          <w:color w:val="4472C4" w:themeColor="accent1"/>
+        </w:rPr>
+        <w:t>within</w:t>
+      </w:r>
+      <w:proofErr w:type="spellEnd"/>
+      <w:r>
+        <w:rPr>
+          <w:color w:val="4472C4" w:themeColor="accent1"/>
+        </w:rPr>
+        <w:t xml:space="preserve"> the </w:t>
+      </w:r>
+      <w:proofErr w:type="spellStart"/>
+      <w:r>
+        <w:rPr>
+          <w:color w:val="4472C4" w:themeColor="accent1"/>
+        </w:rPr>
+        <w:t>nearest</w:t>
+      </w:r>
+      <w:proofErr w:type="spellEnd"/>
+      <w:r>
+        <w:rPr>
+          <w:color w:val="4472C4" w:themeColor="accent1"/>
+        </w:rPr>
+        <w:t xml:space="preserve"> </w:t>
+      </w:r>
+      <w:proofErr w:type="spellStart"/>
+      <w:r>
+        <w:rPr>
+          <w:color w:val="4472C4" w:themeColor="accent1"/>
+        </w:rPr>
+        <w:t>facilities</w:t>
+      </w:r>
+      <w:proofErr w:type="spellEnd"/>
+      <w:r>
+        <w:rPr>
+          <w:color w:val="4472C4" w:themeColor="accent1"/>
+        </w:rPr>
+        <w:t xml:space="preserve"> (</w:t>
+      </w:r>
+      <w:proofErr w:type="spellStart"/>
+      <w:r>
+        <w:rPr>
+          <w:color w:val="4472C4" w:themeColor="accent1"/>
+        </w:rPr>
+        <w:t>list</w:t>
+      </w:r>
+      <w:proofErr w:type="spellEnd"/>
+      <w:r>
+        <w:rPr>
+          <w:color w:val="4472C4" w:themeColor="accent1"/>
+        </w:rPr>
+        <w:t xml:space="preserve"> </w:t>
+      </w:r>
+      <w:proofErr w:type="spellStart"/>
+      <w:r>
+        <w:rPr>
+          <w:color w:val="4472C4" w:themeColor="accent1"/>
+        </w:rPr>
+        <w:t>available</w:t>
+      </w:r>
+      <w:proofErr w:type="spellEnd"/>
+      <w:r>
+        <w:rPr>
+          <w:color w:val="4472C4" w:themeColor="accent1"/>
+        </w:rPr>
+        <w:t xml:space="preserve"> at </w:t>
+      </w:r>
+      <w:hyperlink r:id="rId5" w:history="1">
+        <w:r>
+          <w:rPr>
+            <w:rStyle w:val="Hyperlink"/>
+            <w:color w:val="4472C4" w:themeColor="accent1"/>
+          </w:rPr>
+          <w:t>https://www.gouvernement.fr</w:t>
+        </w:r>
+      </w:hyperlink>
+      <w:r>
+        <w:rPr>
+          <w:color w:val="4472C4" w:themeColor="accent1"/>
+        </w:rPr>
+        <w:t>)</w:t>
+      </w:r>
+      <w:r>
+        <w:t xml:space="preserve"> ;</w:t>
+      </w:r>
+    </w:p>
+    <w:p/>
+    <w:p>
+      <w:proofErr w:type="gramStart"/>
+      <w:r>
+        <w:t>[ ]</w:t>
+      </w:r>
+      <w:proofErr w:type="gramEnd"/>
+      <w:r>
+        <w:t xml:space="preserve"> </w:t>
+      </w:r>
+      <w:r>
+        <w:t>déplacement pour motif de santé</w:t>
+      </w:r>
+      <w:r>
+        <w:t xml:space="preserve"> /</w:t>
+      </w:r>
+      <w:r>
+        <w:rPr>
+          <w:color w:val="4472C4" w:themeColor="accent1"/>
+        </w:rPr>
+        <w:t xml:space="preserve"> </w:t>
+      </w:r>
+      <w:proofErr w:type="spellStart"/>
+      <w:r>
+        <w:rPr>
+          <w:color w:val="4472C4" w:themeColor="accent1"/>
+        </w:rPr>
+        <w:t>travel</w:t>
+      </w:r>
+      <w:proofErr w:type="spellEnd"/>
+      <w:r>
+        <w:rPr>
+          <w:color w:val="4472C4" w:themeColor="accent1"/>
+        </w:rPr>
+        <w:t xml:space="preserve"> for </w:t>
+      </w:r>
+      <w:proofErr w:type="spellStart"/>
+      <w:r>
+        <w:rPr>
+          <w:color w:val="4472C4" w:themeColor="accent1"/>
+        </w:rPr>
+        <w:t>medical</w:t>
+      </w:r>
+      <w:proofErr w:type="spellEnd"/>
+      <w:r>
+        <w:rPr>
+          <w:color w:val="4472C4" w:themeColor="accent1"/>
+        </w:rPr>
+        <w:t xml:space="preserve"> </w:t>
+      </w:r>
+      <w:proofErr w:type="spellStart"/>
+      <w:r>
+        <w:rPr>
+          <w:color w:val="4472C4" w:themeColor="accent1"/>
+        </w:rPr>
+        <w:t>reasons</w:t>
+      </w:r>
+      <w:proofErr w:type="spellEnd"/>
+      <w:r>
+        <w:rPr>
+          <w:color w:val="4472C4" w:themeColor="accent1"/>
+        </w:rPr>
+        <w:t xml:space="preserve"> </w:t>
+      </w:r>
+      <w:r>
+        <w:t>;</w:t>
+      </w:r>
+    </w:p>
+    <w:p/>
+    <w:p>
+      <w:proofErr w:type="gramStart"/>
+      <w:r>
+        <w:t>[ ]</w:t>
+      </w:r>
+      <w:proofErr w:type="gramEnd"/>
+      <w:r>
+        <w:t xml:space="preserve"> </w:t>
+      </w:r>
+      <w:r>
+        <w:t>déplacement pour motif familial, pour l’assistance aux personnes vulnérables ou la garde d’enfants</w:t>
+      </w:r>
+      <w:r>
+        <w:t xml:space="preserve"> </w:t>
+      </w:r>
+      <w:r>
+        <w:t xml:space="preserve">/ </w:t>
+      </w:r>
+      <w:proofErr w:type="spellStart"/>
+      <w:r>
+        <w:rPr>
+          <w:color w:val="4472C4" w:themeColor="accent1"/>
+        </w:rPr>
+        <w:t>travel</w:t>
+      </w:r>
+      <w:proofErr w:type="spellEnd"/>
+      <w:r>
+        <w:rPr>
+          <w:color w:val="4472C4" w:themeColor="accent1"/>
+        </w:rPr>
+        <w:t xml:space="preserve"> for </w:t>
+      </w:r>
+      <w:proofErr w:type="spellStart"/>
+      <w:r>
+        <w:rPr>
+          <w:color w:val="4472C4" w:themeColor="accent1"/>
+        </w:rPr>
+        <w:t>family</w:t>
+      </w:r>
+      <w:proofErr w:type="spellEnd"/>
+      <w:r>
+        <w:rPr>
+          <w:color w:val="4472C4" w:themeColor="accent1"/>
+        </w:rPr>
+        <w:t xml:space="preserve"> </w:t>
+      </w:r>
+      <w:proofErr w:type="spellStart"/>
+      <w:r>
+        <w:rPr>
+          <w:color w:val="4472C4" w:themeColor="accent1"/>
+        </w:rPr>
+        <w:t>reasons</w:t>
+      </w:r>
+      <w:proofErr w:type="spellEnd"/>
+      <w:r>
+        <w:rPr>
+          <w:color w:val="4472C4" w:themeColor="accent1"/>
+        </w:rPr>
+        <w:t xml:space="preserve">, to </w:t>
+      </w:r>
+      <w:proofErr w:type="spellStart"/>
+      <w:r>
+        <w:rPr>
+          <w:color w:val="4472C4" w:themeColor="accent1"/>
+        </w:rPr>
+        <w:t>assist</w:t>
+      </w:r>
+      <w:proofErr w:type="spellEnd"/>
+      <w:r>
+        <w:rPr>
+          <w:color w:val="4472C4" w:themeColor="accent1"/>
+        </w:rPr>
+        <w:t xml:space="preserve"> </w:t>
+      </w:r>
+      <w:proofErr w:type="spellStart"/>
+      <w:r>
+        <w:rPr>
+          <w:color w:val="4472C4" w:themeColor="accent1"/>
+        </w:rPr>
+        <w:t>vulnerable</w:t>
+      </w:r>
+      <w:proofErr w:type="spellEnd"/>
+      <w:r>
+        <w:rPr>
+          <w:color w:val="4472C4" w:themeColor="accent1"/>
+        </w:rPr>
+        <w:t xml:space="preserve"> </w:t>
+      </w:r>
+      <w:proofErr w:type="spellStart"/>
+      <w:r>
+        <w:rPr>
+          <w:color w:val="4472C4" w:themeColor="accent1"/>
+        </w:rPr>
+        <w:t>individuals</w:t>
+      </w:r>
+      <w:proofErr w:type="spellEnd"/>
+      <w:r>
+        <w:rPr>
+          <w:color w:val="4472C4" w:themeColor="accent1"/>
+        </w:rPr>
+        <w:t xml:space="preserve">, or for </w:t>
+      </w:r>
+      <w:proofErr w:type="spellStart"/>
+      <w:r>
+        <w:rPr>
+          <w:color w:val="4472C4" w:themeColor="accent1"/>
+        </w:rPr>
+        <w:t>child</w:t>
+      </w:r>
+      <w:proofErr w:type="spellEnd"/>
+      <w:r>
+        <w:rPr>
+          <w:color w:val="4472C4" w:themeColor="accent1"/>
+        </w:rPr>
+        <w:t xml:space="preserve"> care </w:t>
+      </w:r>
+      <w:r>
+        <w:t>;</w:t>
+      </w:r>
+    </w:p>
+    <w:p/>
+    <w:p>
+      <w:proofErr w:type="gramStart"/>
+      <w:r>
+        <w:t>[ ]</w:t>
+      </w:r>
+      <w:proofErr w:type="gramEnd"/>
+      <w:r>
+        <w:t xml:space="preserve"> </w:t>
+      </w:r>
+      <w:r>
+        <w:t xml:space="preserve">déplacements brefs, à proximité du domicile, liés à mon activité physique individuelle (hors pratique du sport collectif), ou aux besoins de mes animaux de compagnie </w:t>
+      </w:r>
+      <w:r>
+        <w:t xml:space="preserve">/ </w:t>
+      </w:r>
+      <w:r>
+        <w:rPr>
+          <w:color w:val="4472C4" w:themeColor="accent1"/>
+        </w:rPr>
+        <w:t xml:space="preserve">short </w:t>
+      </w:r>
+      <w:proofErr w:type="spellStart"/>
+      <w:r>
+        <w:rPr>
+          <w:color w:val="4472C4" w:themeColor="accent1"/>
+        </w:rPr>
+        <w:t>travels</w:t>
+      </w:r>
+      <w:proofErr w:type="spellEnd"/>
+      <w:r>
+        <w:rPr>
+          <w:color w:val="4472C4" w:themeColor="accent1"/>
+        </w:rPr>
+        <w:t xml:space="preserve">, close to home, for </w:t>
+      </w:r>
+      <w:proofErr w:type="spellStart"/>
+      <w:r>
+        <w:rPr>
+          <w:color w:val="4472C4" w:themeColor="accent1"/>
+        </w:rPr>
+        <w:t>individual</w:t>
+      </w:r>
+      <w:proofErr w:type="spellEnd"/>
+      <w:r>
+        <w:rPr>
+          <w:color w:val="4472C4" w:themeColor="accent1"/>
+        </w:rPr>
+        <w:t xml:space="preserve"> </w:t>
+      </w:r>
+      <w:proofErr w:type="spellStart"/>
+      <w:r>
+        <w:rPr>
+          <w:color w:val="4472C4" w:themeColor="accent1"/>
+        </w:rPr>
+        <w:t>physical</w:t>
+      </w:r>
+      <w:proofErr w:type="spellEnd"/>
+      <w:r>
+        <w:rPr>
+          <w:color w:val="4472C4" w:themeColor="accent1"/>
+        </w:rPr>
+        <w:t xml:space="preserve"> </w:t>
+      </w:r>
+      <w:proofErr w:type="spellStart"/>
+      <w:r>
+        <w:rPr>
+          <w:color w:val="4472C4" w:themeColor="accent1"/>
+        </w:rPr>
+        <w:t>activity</w:t>
+      </w:r>
+      <w:proofErr w:type="spellEnd"/>
+      <w:r>
+        <w:rPr>
+          <w:color w:val="4472C4" w:themeColor="accent1"/>
+        </w:rPr>
+        <w:t xml:space="preserve"> (</w:t>
+      </w:r>
+      <w:proofErr w:type="spellStart"/>
+      <w:r>
+        <w:rPr>
+          <w:color w:val="4472C4" w:themeColor="accent1"/>
+        </w:rPr>
+        <w:t>excluding</w:t>
+      </w:r>
+      <w:proofErr w:type="spellEnd"/>
+      <w:r>
+        <w:rPr>
+          <w:color w:val="4472C4" w:themeColor="accent1"/>
+        </w:rPr>
+        <w:t xml:space="preserve"> group sports), or </w:t>
+      </w:r>
+      <w:proofErr w:type="spellStart"/>
+      <w:r>
+        <w:rPr>
+          <w:color w:val="4472C4" w:themeColor="accent1"/>
+        </w:rPr>
+        <w:t>linked</w:t>
+      </w:r>
+      <w:proofErr w:type="spellEnd"/>
+      <w:r>
+        <w:rPr>
+          <w:color w:val="4472C4" w:themeColor="accent1"/>
+        </w:rPr>
+        <w:t xml:space="preserve"> to the </w:t>
+      </w:r>
+      <w:proofErr w:type="spellStart"/>
+      <w:r>
+        <w:rPr>
+          <w:color w:val="4472C4" w:themeColor="accent1"/>
+        </w:rPr>
+        <w:t>needs</w:t>
+      </w:r>
+      <w:proofErr w:type="spellEnd"/>
+      <w:r>
+        <w:rPr>
+          <w:color w:val="4472C4" w:themeColor="accent1"/>
+        </w:rPr>
+        <w:t xml:space="preserve"> of pets</w:t>
+      </w:r>
+      <w:r>
+        <w:t xml:space="preserve"> ;</w:t>
+      </w:r>
+    </w:p>
+    <w:p/>
+    <w:p/>
+    <w:p>
+      <w:r>
+        <w:t xml:space="preserve">Fait à / </w:t>
+      </w:r>
+      <w:proofErr w:type="gramStart"/>
+      <w:r>
+        <w:rPr>
+          <w:color w:val="4472C4" w:themeColor="accent1"/>
+        </w:rPr>
+        <w:t>c</w:t>
+      </w:r>
+      <w:r>
+        <w:rPr>
+          <w:color w:val="4472C4" w:themeColor="accent1"/>
+        </w:rPr>
+        <w:t>ity</w:t>
+      </w:r>
+      <w:r>
+        <w:t>:</w:t>
+      </w:r>
+      <w:proofErr w:type="gramEnd"/>
+    </w:p>
+    <w:p>
+      <w:r>
+        <w:t xml:space="preserve">Date / </w:t>
+      </w:r>
+      <w:proofErr w:type="gramStart"/>
+      <w:r>
+        <w:rPr>
+          <w:color w:val="4472C4" w:themeColor="accent1"/>
+        </w:rPr>
+        <w:t>d</w:t>
+      </w:r>
+      <w:r>
+        <w:rPr>
+          <w:color w:val="4472C4" w:themeColor="accent1"/>
+        </w:rPr>
+        <w:t>ate</w:t>
+      </w:r>
+      <w:r>
+        <w:t>:</w:t>
+      </w:r>
+      <w:proofErr w:type="gramEnd"/>
+    </w:p>
+    <w:p>
       <w:pPr>
         <w:rPr>
           <w:lang w:val="en-US"/>
         </w:rPr>
       </w:pPr>
-      <w:proofErr w:type="gramStart"/>
-      <w:r>
-        <w:rPr>
-          <w:lang w:val="en-US"/>
-        </w:rPr>
-        <w:t>[ ]</w:t>
-      </w:r>
-      <w:proofErr w:type="gramEnd"/>
-      <w:r>
-        <w:rPr>
-          <w:lang w:val="en-US"/>
-        </w:rPr>
-        <w:t xml:space="preserve"> travel between my home and my work, when remote work isn’t an option (you’ll also have to fill the work travel document) or work travels can’t be canceled ;</w:t>
-      </w:r>
-    </w:p>
-    <w:p>
-      <w:pPr>
-        <w:rPr>
-          <w:lang w:val="en-US"/>
-        </w:rPr>
-      </w:pPr>
-    </w:p>
-    <w:p>
-      <w:pPr>
-        <w:rPr>
-          <w:lang w:val="en-US"/>
-        </w:rPr>
-      </w:pPr>
-      <w:proofErr w:type="gramStart"/>
-      <w:r>
-        <w:rPr>
-          <w:lang w:val="en-US"/>
-        </w:rPr>
-        <w:t>[ ]</w:t>
-      </w:r>
-      <w:proofErr w:type="gramEnd"/>
-      <w:r>
-        <w:rPr>
-          <w:lang w:val="en-US"/>
-        </w:rPr>
-        <w:t xml:space="preserve"> travel to purchase essential goods within the nearest facilities (list available at https://www.gouvernement.fr) ;</w:t>
-      </w:r>
-    </w:p>
-    <w:p>
-      <w:pPr>
-        <w:rPr>
-          <w:lang w:val="en-US"/>
-        </w:rPr>
-      </w:pPr>
-    </w:p>
-    <w:p>
-      <w:pPr>
-        <w:rPr>
-          <w:lang w:val="en-US"/>
-        </w:rPr>
-      </w:pPr>
-      <w:proofErr w:type="gramStart"/>
-      <w:r>
-        <w:rPr>
-          <w:lang w:val="en-US"/>
-        </w:rPr>
-        <w:t>[ ]</w:t>
-      </w:r>
-      <w:proofErr w:type="gramEnd"/>
-      <w:r>
-        <w:rPr>
-          <w:lang w:val="en-US"/>
-        </w:rPr>
-        <w:t xml:space="preserve"> travel for medical reasons ;</w:t>
-      </w:r>
-    </w:p>
-    <w:p>
-      <w:pPr>
-        <w:rPr>
-          <w:lang w:val="en-US"/>
-        </w:rPr>
-      </w:pPr>
-    </w:p>
-    <w:p>
-      <w:pPr>
-        <w:rPr>
-          <w:lang w:val="en-US"/>
-        </w:rPr>
-      </w:pPr>
-      <w:proofErr w:type="gramStart"/>
-      <w:r>
-        <w:rPr>
-          <w:lang w:val="en-US"/>
-        </w:rPr>
-        <w:t>[ ]</w:t>
-      </w:r>
-      <w:proofErr w:type="gramEnd"/>
-      <w:r>
-        <w:rPr>
-          <w:lang w:val="en-US"/>
-        </w:rPr>
-        <w:t xml:space="preserve"> travel for family reasons, to assist vulnerable individuals, or for child care ;</w:t>
-      </w:r>
-    </w:p>
-    <w:p>
-      <w:pPr>
-        <w:rPr>
-          <w:lang w:val="en-US"/>
-        </w:rPr>
-      </w:pPr>
-    </w:p>
-    <w:p>
-      <w:pPr>
-        <w:rPr>
-          <w:lang w:val="en-US"/>
-        </w:rPr>
-      </w:pPr>
-      <w:proofErr w:type="gramStart"/>
-      <w:r>
-        <w:rPr>
-          <w:lang w:val="en-US"/>
-        </w:rPr>
-        <w:t>[ ]</w:t>
-      </w:r>
-      <w:proofErr w:type="gramEnd"/>
-      <w:r>
-        <w:rPr>
-          <w:lang w:val="en-US"/>
-        </w:rPr>
-        <w:t xml:space="preserve"> short travels, close to home, for individual physical activity (excluding group sports), or linked to the needs of pets ;</w:t>
-      </w:r>
-    </w:p>
-    <w:p>
-      <w:pPr>
-        <w:rPr>
-          <w:lang w:val="en-US"/>
-        </w:rPr>
-      </w:pPr>
-    </w:p>
-    <w:p>
-      <w:pPr>
-        <w:rPr>
-          <w:lang w:val="en-US"/>
-        </w:rPr>
-      </w:pPr>
-    </w:p>
-    <w:p>
-      <w:pPr>
-        <w:rPr>
-          <w:lang w:val="en-US"/>
-        </w:rPr>
-      </w:pPr>
-      <w:proofErr w:type="gramStart"/>
-      <w:r>
-        <w:rPr>
-          <w:lang w:val="en-US"/>
-        </w:rPr>
-        <w:t>City :</w:t>
-      </w:r>
-      <w:proofErr w:type="gramEnd"/>
-    </w:p>
-    <w:p>
-      <w:pPr>
-        <w:rPr>
-          <w:lang w:val="en-US"/>
-        </w:rPr>
-      </w:pPr>
-      <w:proofErr w:type="gramStart"/>
-      <w:r>
-        <w:rPr>
-          <w:lang w:val="en-US"/>
-        </w:rPr>
-        <w:t>Date :</w:t>
-      </w:r>
-      <w:proofErr w:type="gramEnd"/>
-    </w:p>
-    <w:p>
-      <w:pPr>
-        <w:rPr>
-          <w:lang w:val="en-US"/>
-        </w:rPr>
-      </w:pPr>
-      <w:r>
-        <w:rPr>
-          <w:lang w:val="en-US"/>
-        </w:rPr>
-        <w:t xml:space="preserve">Sign with your </w:t>
-      </w:r>
-      <w:proofErr w:type="gramStart"/>
-      <w:r>
-        <w:rPr>
-          <w:lang w:val="en-US"/>
-        </w:rPr>
-        <w:t>name :</w:t>
-      </w:r>
-      <w:proofErr w:type="gramEnd"/>
+      <w:r>
+        <w:rPr>
+          <w:lang w:val="en-US"/>
+        </w:rPr>
+        <w:t xml:space="preserve">Signer avec son nom / </w:t>
+      </w:r>
+      <w:r>
+        <w:rPr>
+          <w:color w:val="4472C4" w:themeColor="accent1"/>
+          <w:lang w:val="en-US"/>
+        </w:rPr>
+        <w:t>s</w:t>
+      </w:r>
+      <w:r>
+        <w:rPr>
+          <w:color w:val="4472C4" w:themeColor="accent1"/>
+          <w:lang w:val="en-US"/>
+        </w:rPr>
+        <w:t>ign with your name</w:t>
+      </w:r>
+      <w:r>
+        <w:rPr>
+          <w:lang w:val="en-US"/>
+        </w:rPr>
+        <w:t>:</w:t>
+      </w:r>
     </w:p>
     <w:sectPr>
       <w:pgSz w:w="11900" w:h="16840"/>
@@ -983,6 +1716,29 @@
       <w:lang w:val="fr-FR"/>
     </w:rPr>
   </w:style>
+  <w:style w:type="character" w:styleId="Hyperlink">
+    <w:name w:val="Hyperlink"/>
+    <w:basedOn w:val="DefaultParagraphFont"/>
+    <w:uiPriority w:val="99"/>
+    <w:unhideWhenUsed/>
+    <w:rsid w:val="000A1D1F"/>
+    <w:rPr>
+      <w:color w:val="0563C1" w:themeColor="hyperlink"/>
+      <w:u w:val="single"/>
+    </w:rPr>
+  </w:style>
+  <w:style w:type="character" w:styleId="UnresolvedMention">
+    <w:name w:val="Unresolved Mention"/>
+    <w:basedOn w:val="DefaultParagraphFont"/>
+    <w:uiPriority w:val="99"/>
+    <w:semiHidden/>
+    <w:unhideWhenUsed/>
+    <w:rsid w:val="000A1D1F"/>
+    <w:rPr>
+      <w:color w:val="605E5C"/>
+      <w:shd w:val="clear" w:color="auto" w:fill="E1DFDD"/>
+    </w:rPr>
+  </w:style>
 </w:styles>
 </file>
 

</xml_diff>